<commit_message>
make jpeg fig 1 and 2
</commit_message>
<xml_diff>
--- a/4_temp/Second-submission/Supplementary_material-v2.docx
+++ b/4_temp/Second-submission/Supplementary_material-v2.docx
@@ -5,12 +5,43 @@
     <w:p>
       <w:pPr>
         <w:pStyle w:val="SupplementaryMaterial"/>
+      </w:pPr>
+      <w:r>
+        <w:t>Supplementary Material</w:t>
+      </w:r>
+    </w:p>
+    <w:p>
+      <w:pPr>
         <w:rPr>
-          <w:b w:val="0"/>
+          <w:i/>
+          <w:iCs/>
         </w:rPr>
       </w:pPr>
       <w:r>
-        <w:t>Supplementary Material</w:t>
+        <w:t xml:space="preserve">This document contains supplementary material supporting the publication </w:t>
+      </w:r>
+      <w:r>
+        <w:rPr>
+          <w:i/>
+          <w:iCs/>
+        </w:rPr>
+        <w:t xml:space="preserve">Nichols and </w:t>
+      </w:r>
+      <w:proofErr w:type="spellStart"/>
+      <w:r>
+        <w:rPr>
+          <w:i/>
+          <w:iCs/>
+        </w:rPr>
+        <w:t>MacKenzie</w:t>
+      </w:r>
+      <w:proofErr w:type="spellEnd"/>
+      <w:r>
+        <w:rPr>
+          <w:i/>
+          <w:iCs/>
+        </w:rPr>
+        <w:t xml:space="preserve"> (2023) Identifying research priorities through decision analysis: a case study for cover crops</w:t>
       </w:r>
     </w:p>
     <w:p>
@@ -158,11 +189,11 @@
       </w:r>
       <w:proofErr w:type="spellEnd"/>
       <w:r>
-        <w:t>&gt;TableS1’ folder of the G</w:t>
+        <w:t xml:space="preserve">&gt;TableS1’ folder of the </w:t>
       </w:r>
       <w:proofErr w:type="spellStart"/>
       <w:r>
-        <w:t>ithub</w:t>
+        <w:t>Github</w:t>
       </w:r>
       <w:proofErr w:type="spellEnd"/>
       <w:r>
@@ -714,11 +745,14 @@
               <w:jc w:val="center"/>
             </w:pPr>
             <w:r>
-              <w:t xml:space="preserve">April 11 is earliest planting date in compliance with crop insurance requirements. We assume producers aim to plant as soon as a field is workable after that date. We assumed a maximum yield of 200 </w:t>
+              <w:t xml:space="preserve">April 11 is earliest planting date in compliance with crop insurance requirements. We assume producers aim to plant as soon as a field is workable after that </w:t>
+            </w:r>
+            <w:r>
+              <w:lastRenderedPageBreak/>
+              <w:t xml:space="preserve">date. We assumed a maximum yield of 200 </w:t>
             </w:r>
             <w:proofErr w:type="spellStart"/>
             <w:r>
-              <w:lastRenderedPageBreak/>
               <w:t>bu</w:t>
             </w:r>
             <w:proofErr w:type="spellEnd"/>
@@ -1312,6 +1346,7 @@
         <w:pStyle w:val="Heading2"/>
       </w:pPr>
       <w:r>
+        <w:lastRenderedPageBreak/>
         <w:t>Supplementary</w:t>
       </w:r>
       <w:r>
@@ -1334,7 +1369,6 @@
           <w:noProof/>
           <w:szCs w:val="24"/>
         </w:rPr>
-        <w:lastRenderedPageBreak/>
         <w:drawing>
           <wp:inline distT="0" distB="0" distL="0" distR="0" wp14:anchorId="3AA16F7C" wp14:editId="461BBD60">
             <wp:extent cx="6208395" cy="7179310"/>
@@ -1425,15 +1459,6 @@
         </w:rPr>
         <w:t xml:space="preserve">Decision tree following the decision of whether to terminate the cover crop in early or late April. </w:t>
       </w:r>
-    </w:p>
-    <w:p>
-      <w:pPr>
-        <w:keepNext/>
-        <w:rPr>
-          <w:rFonts w:cs="Times New Roman"/>
-          <w:szCs w:val="24"/>
-        </w:rPr>
-      </w:pPr>
     </w:p>
     <w:p>
       <w:pPr>
@@ -3395,6 +3420,7 @@
   <w:style w:type="character" w:default="1" w:styleId="DefaultParagraphFont">
     <w:name w:val="Default Paragraph Font"/>
     <w:uiPriority w:val="1"/>
+    <w:semiHidden/>
     <w:unhideWhenUsed/>
   </w:style>
   <w:style w:type="table" w:default="1" w:styleId="TableNormal">

</xml_diff>